<commit_message>
files after programmed into microcontroller
</commit_message>
<xml_diff>
--- a/[Laporan]/laporan_toren_air.docx
+++ b/[Laporan]/laporan_toren_air.docx
@@ -1037,124 +1037,6 @@
         <w:pStyle w:val="Heading1"/>
       </w:pPr>
       <w:r>
-        <w:t>Desain Sistem</w:t>
-      </w:r>
-    </w:p>
-    <w:p>
-      <w:pPr>
-        <w:pStyle w:val="Heading2"/>
-      </w:pPr>
-      <w:r>
-        <w:t>Data Flow Diagram (DFD)</w:t>
-      </w:r>
-    </w:p>
-    <w:p>
-      <w:r>
-        <w:t>Asdf</w:t>
-      </w:r>
-    </w:p>
-    <w:p>
-      <w:pPr>
-        <w:pStyle w:val="Heading2"/>
-      </w:pPr>
-      <w:r>
-        <w:t>State Chart</w:t>
-      </w:r>
-    </w:p>
-    <w:p>
-      <w:r>
-        <w:t>Asdf</w:t>
-      </w:r>
-    </w:p>
-    <w:p>
-      <w:pPr>
-        <w:pStyle w:val="Heading2"/>
-      </w:pPr>
-      <w:r>
-        <w:t>Task dan Frekuensi</w:t>
-      </w:r>
-    </w:p>
-    <w:p>
-      <w:r>
-        <w:t>Asdf</w:t>
-      </w:r>
-    </w:p>
-    <w:p>
-      <w:pPr>
-        <w:pStyle w:val="Heading2"/>
-      </w:pPr>
-      <w:r>
-        <w:lastRenderedPageBreak/>
-        <w:t>Utilisasi</w:t>
-      </w:r>
-    </w:p>
-    <w:p>
-      <w:r>
-        <w:t>Asdf</w:t>
-      </w:r>
-    </w:p>
-    <w:p>
-      <w:pPr>
-        <w:pStyle w:val="Heading2"/>
-      </w:pPr>
-      <w:r>
-        <w:t>Penjadwalan RM</w:t>
-      </w:r>
-    </w:p>
-    <w:p>
-      <w:r>
-        <w:t>Asdf</w:t>
-      </w:r>
-    </w:p>
-    <w:p>
-      <w:pPr>
-        <w:pStyle w:val="Heading2"/>
-      </w:pPr>
-      <w:r>
-        <w:t>Implementasi</w:t>
-      </w:r>
-    </w:p>
-    <w:p>
-      <w:r>
-        <w:t>Asdf</w:t>
-      </w:r>
-    </w:p>
-    <w:p>
-      <w:pPr>
-        <w:pStyle w:val="Heading1"/>
-      </w:pPr>
-      <w:r>
-        <w:t>Kesimpulan</w:t>
-      </w:r>
-    </w:p>
-    <w:p>
-      <w:r>
-        <w:t>Asdf</w:t>
-      </w:r>
-    </w:p>
-    <w:p/>
-    <w:p>
-      <w:pPr>
-        <w:pStyle w:val="Heading1"/>
-      </w:pPr>
-      <w:r>
-        <w:t>Dokumentasi</w:t>
-      </w:r>
-    </w:p>
-    <w:p>
-      <w:r>
-        <w:t>Asdf</w:t>
-      </w:r>
-    </w:p>
-    <w:p>
-      <w:bookmarkStart w:id="1" w:name="_GoBack"/>
-      <w:bookmarkEnd w:id="1"/>
-    </w:p>
-    <w:p>
-      <w:pPr>
-        <w:pStyle w:val="Heading1"/>
-      </w:pPr>
-      <w:r>
         <w:t>Skenario</w:t>
       </w:r>
     </w:p>
@@ -1175,25 +1057,7 @@
         </w:numPr>
       </w:pPr>
       <w:r>
-        <w:t>Power</w:t>
-      </w:r>
-      <w:r>
-        <w:t xml:space="preserve"> </w:t>
-      </w:r>
-      <w:r>
-        <w:t>bank mati</w:t>
-      </w:r>
-      <w:r>
-        <w:t xml:space="preserve"> </w:t>
-      </w:r>
-      <w:r>
-        <w:t>: ditekan 2x pendek (kurang dari 1 detik) maka power</w:t>
-      </w:r>
-      <w:r>
-        <w:t xml:space="preserve"> </w:t>
-      </w:r>
-      <w:r>
-        <w:t>bank menyala</w:t>
+        <w:t>Power bank mati : ditekan 2x pendek (kurang dari 1 detik) maka power bank menyala</w:t>
       </w:r>
     </w:p>
     <w:p>
@@ -1205,25 +1069,7 @@
         </w:numPr>
       </w:pPr>
       <w:r>
-        <w:t>Power</w:t>
-      </w:r>
-      <w:r>
-        <w:t xml:space="preserve"> </w:t>
-      </w:r>
-      <w:r>
-        <w:t>bank menyala</w:t>
-      </w:r>
-      <w:r>
-        <w:t xml:space="preserve"> </w:t>
-      </w:r>
-      <w:r>
-        <w:t>: ditekan 2x pendek (kurang dari 1 detik) maka power</w:t>
-      </w:r>
-      <w:r>
-        <w:t xml:space="preserve"> </w:t>
-      </w:r>
-      <w:r>
-        <w:t>bank mati</w:t>
+        <w:t>Power bank menyala : ditekan 2x pendek (kurang dari 1 detik) maka power bank mati</w:t>
       </w:r>
     </w:p>
     <w:p>
@@ -1235,13 +1081,7 @@
         </w:numPr>
       </w:pPr>
       <w:r>
-        <w:t>Senter mati + Baterai masih</w:t>
-      </w:r>
-      <w:r>
-        <w:t xml:space="preserve"> </w:t>
-      </w:r>
-      <w:r>
-        <w:t>: ditekan 1x panjang (lebih dari 1 detik) maka senter menyala</w:t>
+        <w:t>Senter mati + Baterai masih : ditekan 1x panjang (lebih dari 1 detik) maka senter menyala</w:t>
       </w:r>
     </w:p>
     <w:p>
@@ -1253,13 +1093,7 @@
         </w:numPr>
       </w:pPr>
       <w:r>
-        <w:t>Senter menyala + Baterai masih</w:t>
-      </w:r>
-      <w:r>
-        <w:t xml:space="preserve"> </w:t>
-      </w:r>
-      <w:r>
-        <w:t>: ditekan 1x panjang (lebih dari 1 detik) maka senter mati</w:t>
+        <w:t>Senter menyala + Baterai masih : ditekan 1x panjang (lebih dari 1 detik) maka senter mati</w:t>
       </w:r>
     </w:p>
     <w:p>
@@ -1271,13 +1105,7 @@
         </w:numPr>
       </w:pPr>
       <w:r>
-        <w:t>Baterai habis</w:t>
-      </w:r>
-      <w:r>
-        <w:t xml:space="preserve"> </w:t>
-      </w:r>
-      <w:r>
-        <w:t>: senter mati, powerbank mati</w:t>
+        <w:t>Baterai habis : senter mati, powerbank mati</w:t>
       </w:r>
     </w:p>
     <w:p>
@@ -1289,19 +1117,7 @@
         </w:numPr>
       </w:pPr>
       <w:r>
-        <w:t>Arus ada</w:t>
-      </w:r>
-      <w:r>
-        <w:t xml:space="preserve"> </w:t>
-      </w:r>
-      <w:r>
-        <w:t>: power</w:t>
-      </w:r>
-      <w:r>
-        <w:t xml:space="preserve"> </w:t>
-      </w:r>
-      <w:r>
-        <w:t>bank menyala</w:t>
+        <w:t>Arus ada : power bank menyala</w:t>
       </w:r>
     </w:p>
     <w:p>
@@ -1323,457 +1139,233 @@
     </w:p>
     <w:p>
       <w:r>
+        <w:t>Power bank mati: ditekan 2x pendek (kurang dari 1 detik) maka power bank menyala.</w:t>
+      </w:r>
+      <w:bookmarkStart w:id="1" w:name="_GoBack"/>
+      <w:bookmarkEnd w:id="1"/>
+    </w:p>
+    <w:p>
+      <w:pPr>
+        <w:pStyle w:val="Heading3"/>
+      </w:pPr>
+      <w:r>
+        <w:t>Diagram Skenario 2</w:t>
+      </w:r>
+    </w:p>
+    <w:p>
+      <w:r>
         <w:t>Power</w:t>
       </w:r>
       <w:r>
         <w:t xml:space="preserve"> </w:t>
       </w:r>
       <w:r>
-        <w:t>bank mati: ditekan 2x pendek (kurang dari 1 detik) maka power</w:t>
+        <w:t>bank menyala : ditekan 2x pendek (kurang dari 1 detik) maka power</w:t>
       </w:r>
       <w:r>
         <w:t xml:space="preserve"> </w:t>
       </w:r>
       <w:r>
+        <w:t>bank mati</w:t>
+      </w:r>
+      <w:r>
+        <w:t>.</w:t>
+      </w:r>
+    </w:p>
+    <w:p>
+      <w:pPr>
+        <w:pStyle w:val="Heading3"/>
+      </w:pPr>
+      <w:r>
+        <w:t>Diagram Skenario 3</w:t>
+      </w:r>
+    </w:p>
+    <w:p>
+      <w:r>
+        <w:t>Senter mati + Baterai masih : ditekan 1x panjang (lebih dari 1 detik) maka senter menyala</w:t>
+      </w:r>
+      <w:r>
+        <w:t>.</w:t>
+      </w:r>
+    </w:p>
+    <w:p>
+      <w:pPr>
+        <w:pStyle w:val="Heading3"/>
+      </w:pPr>
+      <w:r>
+        <w:t>Diagram Skenario 4</w:t>
+      </w:r>
+    </w:p>
+    <w:p>
+      <w:r>
+        <w:t>Senter menyala + Baterai masih : ditekan 1x panjang (lebih dari 1 detik) maka senter mati</w:t>
+      </w:r>
+      <w:r>
+        <w:t>.</w:t>
+      </w:r>
+    </w:p>
+    <w:p>
+      <w:pPr>
+        <w:pStyle w:val="Heading3"/>
+      </w:pPr>
+      <w:r>
+        <w:t>Diagram Skenario 5</w:t>
+      </w:r>
+    </w:p>
+    <w:p>
+      <w:r>
+        <w:t>Baterai habis : senter mati, power</w:t>
+      </w:r>
+      <w:r>
+        <w:t xml:space="preserve"> </w:t>
+      </w:r>
+      <w:r>
+        <w:t>bank mati</w:t>
+      </w:r>
+      <w:r>
+        <w:t>.</w:t>
+      </w:r>
+    </w:p>
+    <w:p>
+      <w:pPr>
+        <w:pStyle w:val="Heading3"/>
+      </w:pPr>
+      <w:r>
+        <w:t>Diagram Skenario 6</w:t>
+      </w:r>
+    </w:p>
+    <w:p>
+      <w:r>
+        <w:t>Arus ada : power</w:t>
+      </w:r>
+      <w:r>
+        <w:t xml:space="preserve"> </w:t>
+      </w:r>
+      <w:r>
         <w:t>bank menyala</w:t>
       </w:r>
       <w:r>
         <w:t>.</w:t>
       </w:r>
-      <w:r>
-        <w:rPr>
-          <w:noProof/>
-          <w:lang w:val="id-ID" w:eastAsia="id-ID"/>
-        </w:rPr>
-        <w:drawing>
-          <wp:inline distT="0" distB="0" distL="0" distR="0">
-            <wp:extent cx="5943600" cy="4118495"/>
-            <wp:effectExtent l="0" t="0" r="0" b="0"/>
-            <wp:docPr id="1" name="Picture 1" descr="E:\MyLab\Embedded System\!workspace\!Tugas\tugas-1-power-bank\timing-diagram\skenario-1.png"/>
-            <wp:cNvGraphicFramePr>
-              <a:graphicFrameLocks xmlns:a="http://schemas.openxmlformats.org/drawingml/2006/main" noChangeAspect="1"/>
-            </wp:cNvGraphicFramePr>
-            <a:graphic xmlns:a="http://schemas.openxmlformats.org/drawingml/2006/main">
-              <a:graphicData uri="http://schemas.openxmlformats.org/drawingml/2006/picture">
-                <pic:pic xmlns:pic="http://schemas.openxmlformats.org/drawingml/2006/picture">
-                  <pic:nvPicPr>
-                    <pic:cNvPr id="0" name="Picture 1" descr="E:\MyLab\Embedded System\!workspace\!Tugas\tugas-1-power-bank\timing-diagram\skenario-1.png"/>
-                    <pic:cNvPicPr>
-                      <a:picLocks noChangeAspect="1" noChangeArrowheads="1"/>
-                    </pic:cNvPicPr>
-                  </pic:nvPicPr>
-                  <pic:blipFill>
-                    <a:blip r:embed="rId8">
-                      <a:extLst>
-                        <a:ext uri="{28A0092B-C50C-407E-A947-70E740481C1C}">
-                          <a14:useLocalDpi xmlns:a14="http://schemas.microsoft.com/office/drawing/2010/main" val="0"/>
-                        </a:ext>
-                      </a:extLst>
-                    </a:blip>
-                    <a:srcRect/>
-                    <a:stretch>
-                      <a:fillRect/>
-                    </a:stretch>
-                  </pic:blipFill>
-                  <pic:spPr bwMode="auto">
-                    <a:xfrm>
-                      <a:off x="0" y="0"/>
-                      <a:ext cx="5943600" cy="4118495"/>
-                    </a:xfrm>
-                    <a:prstGeom prst="rect">
-                      <a:avLst/>
-                    </a:prstGeom>
-                    <a:noFill/>
-                    <a:ln>
-                      <a:noFill/>
-                    </a:ln>
-                  </pic:spPr>
-                </pic:pic>
-              </a:graphicData>
-            </a:graphic>
-          </wp:inline>
-        </w:drawing>
-      </w:r>
-    </w:p>
-    <w:p>
-      <w:pPr>
-        <w:pStyle w:val="Heading3"/>
-      </w:pPr>
-      <w:r>
-        <w:lastRenderedPageBreak/>
-        <w:t>Diagram Skenario 2</w:t>
-      </w:r>
-    </w:p>
-    <w:p>
-      <w:r>
-        <w:t>Power</w:t>
-      </w:r>
-      <w:r>
-        <w:t xml:space="preserve"> </w:t>
-      </w:r>
-      <w:r>
-        <w:t>bank menyala : ditekan 2x pendek (kurang dari 1 detik) maka power</w:t>
-      </w:r>
-      <w:r>
-        <w:t xml:space="preserve"> </w:t>
-      </w:r>
-      <w:r>
-        <w:t>bank mati</w:t>
-      </w:r>
-      <w:r>
-        <w:t>.</w:t>
-      </w:r>
-      <w:r>
-        <w:rPr>
-          <w:noProof/>
-          <w:lang w:val="id-ID" w:eastAsia="id-ID"/>
-        </w:rPr>
-        <w:drawing>
-          <wp:inline distT="0" distB="0" distL="0" distR="0">
-            <wp:extent cx="5943600" cy="4118495"/>
-            <wp:effectExtent l="0" t="0" r="0" b="0"/>
-            <wp:docPr id="2" name="Picture 2" descr="E:\MyLab\Embedded System\!workspace\!Tugas\tugas-1-power-bank\timing-diagram\skenario-2.png"/>
-            <wp:cNvGraphicFramePr>
-              <a:graphicFrameLocks xmlns:a="http://schemas.openxmlformats.org/drawingml/2006/main" noChangeAspect="1"/>
-            </wp:cNvGraphicFramePr>
-            <a:graphic xmlns:a="http://schemas.openxmlformats.org/drawingml/2006/main">
-              <a:graphicData uri="http://schemas.openxmlformats.org/drawingml/2006/picture">
-                <pic:pic xmlns:pic="http://schemas.openxmlformats.org/drawingml/2006/picture">
-                  <pic:nvPicPr>
-                    <pic:cNvPr id="0" name="Picture 2" descr="E:\MyLab\Embedded System\!workspace\!Tugas\tugas-1-power-bank\timing-diagram\skenario-2.png"/>
-                    <pic:cNvPicPr>
-                      <a:picLocks noChangeAspect="1" noChangeArrowheads="1"/>
-                    </pic:cNvPicPr>
-                  </pic:nvPicPr>
-                  <pic:blipFill>
-                    <a:blip r:embed="rId9">
-                      <a:extLst>
-                        <a:ext uri="{28A0092B-C50C-407E-A947-70E740481C1C}">
-                          <a14:useLocalDpi xmlns:a14="http://schemas.microsoft.com/office/drawing/2010/main" val="0"/>
-                        </a:ext>
-                      </a:extLst>
-                    </a:blip>
-                    <a:srcRect/>
-                    <a:stretch>
-                      <a:fillRect/>
-                    </a:stretch>
-                  </pic:blipFill>
-                  <pic:spPr bwMode="auto">
-                    <a:xfrm>
-                      <a:off x="0" y="0"/>
-                      <a:ext cx="5943600" cy="4118495"/>
-                    </a:xfrm>
-                    <a:prstGeom prst="rect">
-                      <a:avLst/>
-                    </a:prstGeom>
-                    <a:noFill/>
-                    <a:ln>
-                      <a:noFill/>
-                    </a:ln>
-                  </pic:spPr>
-                </pic:pic>
-              </a:graphicData>
-            </a:graphic>
-          </wp:inline>
-        </w:drawing>
-      </w:r>
-    </w:p>
-    <w:p>
-      <w:pPr>
-        <w:pStyle w:val="Heading3"/>
-      </w:pPr>
-      <w:r>
-        <w:lastRenderedPageBreak/>
-        <w:t>Diagram Skenario 3</w:t>
-      </w:r>
-    </w:p>
-    <w:p>
-      <w:r>
-        <w:t>Senter mati + Baterai masih : ditekan 1x panjang (lebih dari 1 detik) maka senter menyala</w:t>
-      </w:r>
-      <w:r>
-        <w:t>.</w:t>
-      </w:r>
-      <w:r>
-        <w:rPr>
-          <w:noProof/>
-          <w:lang w:val="id-ID" w:eastAsia="id-ID"/>
-        </w:rPr>
-        <w:drawing>
-          <wp:inline distT="0" distB="0" distL="0" distR="0">
-            <wp:extent cx="5943600" cy="4247198"/>
-            <wp:effectExtent l="0" t="0" r="0" b="0"/>
-            <wp:docPr id="3" name="Picture 3" descr="E:\MyLab\Embedded System\!workspace\!Tugas\tugas-1-power-bank\timing-diagram\skenario-3.png"/>
-            <wp:cNvGraphicFramePr>
-              <a:graphicFrameLocks xmlns:a="http://schemas.openxmlformats.org/drawingml/2006/main" noChangeAspect="1"/>
-            </wp:cNvGraphicFramePr>
-            <a:graphic xmlns:a="http://schemas.openxmlformats.org/drawingml/2006/main">
-              <a:graphicData uri="http://schemas.openxmlformats.org/drawingml/2006/picture">
-                <pic:pic xmlns:pic="http://schemas.openxmlformats.org/drawingml/2006/picture">
-                  <pic:nvPicPr>
-                    <pic:cNvPr id="0" name="Picture 3" descr="E:\MyLab\Embedded System\!workspace\!Tugas\tugas-1-power-bank\timing-diagram\skenario-3.png"/>
-                    <pic:cNvPicPr>
-                      <a:picLocks noChangeAspect="1" noChangeArrowheads="1"/>
-                    </pic:cNvPicPr>
-                  </pic:nvPicPr>
-                  <pic:blipFill>
-                    <a:blip r:embed="rId10">
-                      <a:extLst>
-                        <a:ext uri="{28A0092B-C50C-407E-A947-70E740481C1C}">
-                          <a14:useLocalDpi xmlns:a14="http://schemas.microsoft.com/office/drawing/2010/main" val="0"/>
-                        </a:ext>
-                      </a:extLst>
-                    </a:blip>
-                    <a:srcRect/>
-                    <a:stretch>
-                      <a:fillRect/>
-                    </a:stretch>
-                  </pic:blipFill>
-                  <pic:spPr bwMode="auto">
-                    <a:xfrm>
-                      <a:off x="0" y="0"/>
-                      <a:ext cx="5943600" cy="4247198"/>
-                    </a:xfrm>
-                    <a:prstGeom prst="rect">
-                      <a:avLst/>
-                    </a:prstGeom>
-                    <a:noFill/>
-                    <a:ln>
-                      <a:noFill/>
-                    </a:ln>
-                  </pic:spPr>
-                </pic:pic>
-              </a:graphicData>
-            </a:graphic>
-          </wp:inline>
-        </w:drawing>
-      </w:r>
-    </w:p>
-    <w:p>
-      <w:pPr>
-        <w:pStyle w:val="Heading3"/>
-      </w:pPr>
-      <w:r>
-        <w:lastRenderedPageBreak/>
-        <w:t>Diagram Skenario 4</w:t>
-      </w:r>
-    </w:p>
-    <w:p>
-      <w:r>
-        <w:t>Senter menyala + Baterai masih : ditekan 1x panjang (lebih dari 1 detik) maka senter mati</w:t>
-      </w:r>
-      <w:r>
-        <w:t>.</w:t>
-      </w:r>
-      <w:r>
-        <w:rPr>
-          <w:noProof/>
-          <w:lang w:val="id-ID" w:eastAsia="id-ID"/>
-        </w:rPr>
-        <w:drawing>
-          <wp:inline distT="0" distB="0" distL="0" distR="0">
-            <wp:extent cx="5943600" cy="4247198"/>
-            <wp:effectExtent l="0" t="0" r="0" b="0"/>
-            <wp:docPr id="4" name="Picture 4" descr="E:\MyLab\Embedded System\!workspace\!Tugas\tugas-1-power-bank\timing-diagram\skenario-4.png"/>
-            <wp:cNvGraphicFramePr>
-              <a:graphicFrameLocks xmlns:a="http://schemas.openxmlformats.org/drawingml/2006/main" noChangeAspect="1"/>
-            </wp:cNvGraphicFramePr>
-            <a:graphic xmlns:a="http://schemas.openxmlformats.org/drawingml/2006/main">
-              <a:graphicData uri="http://schemas.openxmlformats.org/drawingml/2006/picture">
-                <pic:pic xmlns:pic="http://schemas.openxmlformats.org/drawingml/2006/picture">
-                  <pic:nvPicPr>
-                    <pic:cNvPr id="0" name="Picture 4" descr="E:\MyLab\Embedded System\!workspace\!Tugas\tugas-1-power-bank\timing-diagram\skenario-4.png"/>
-                    <pic:cNvPicPr>
-                      <a:picLocks noChangeAspect="1" noChangeArrowheads="1"/>
-                    </pic:cNvPicPr>
-                  </pic:nvPicPr>
-                  <pic:blipFill>
-                    <a:blip r:embed="rId11">
-                      <a:extLst>
-                        <a:ext uri="{28A0092B-C50C-407E-A947-70E740481C1C}">
-                          <a14:useLocalDpi xmlns:a14="http://schemas.microsoft.com/office/drawing/2010/main" val="0"/>
-                        </a:ext>
-                      </a:extLst>
-                    </a:blip>
-                    <a:srcRect/>
-                    <a:stretch>
-                      <a:fillRect/>
-                    </a:stretch>
-                  </pic:blipFill>
-                  <pic:spPr bwMode="auto">
-                    <a:xfrm>
-                      <a:off x="0" y="0"/>
-                      <a:ext cx="5943600" cy="4247198"/>
-                    </a:xfrm>
-                    <a:prstGeom prst="rect">
-                      <a:avLst/>
-                    </a:prstGeom>
-                    <a:noFill/>
-                    <a:ln>
-                      <a:noFill/>
-                    </a:ln>
-                  </pic:spPr>
-                </pic:pic>
-              </a:graphicData>
-            </a:graphic>
-          </wp:inline>
-        </w:drawing>
-      </w:r>
-    </w:p>
-    <w:p>
-      <w:pPr>
-        <w:pStyle w:val="Heading3"/>
-      </w:pPr>
-      <w:r>
-        <w:lastRenderedPageBreak/>
-        <w:t>Diagram Skenario 5</w:t>
-      </w:r>
-    </w:p>
-    <w:p>
-      <w:r>
-        <w:t>Baterai habis : senter mati, power</w:t>
-      </w:r>
-      <w:r>
-        <w:t xml:space="preserve"> </w:t>
-      </w:r>
-      <w:r>
-        <w:t>bank mati</w:t>
-      </w:r>
-      <w:r>
-        <w:t>.</w:t>
-      </w:r>
-      <w:r>
-        <w:rPr>
-          <w:noProof/>
-          <w:lang w:val="id-ID" w:eastAsia="id-ID"/>
-        </w:rPr>
-        <w:drawing>
-          <wp:inline distT="0" distB="0" distL="0" distR="0">
-            <wp:extent cx="5943600" cy="6159731"/>
-            <wp:effectExtent l="0" t="0" r="0" b="0"/>
-            <wp:docPr id="5" name="Picture 5" descr="E:\MyLab\Embedded System\!workspace\!Tugas\tugas-1-power-bank\timing-diagram\skenario-5.png"/>
-            <wp:cNvGraphicFramePr>
-              <a:graphicFrameLocks xmlns:a="http://schemas.openxmlformats.org/drawingml/2006/main" noChangeAspect="1"/>
-            </wp:cNvGraphicFramePr>
-            <a:graphic xmlns:a="http://schemas.openxmlformats.org/drawingml/2006/main">
-              <a:graphicData uri="http://schemas.openxmlformats.org/drawingml/2006/picture">
-                <pic:pic xmlns:pic="http://schemas.openxmlformats.org/drawingml/2006/picture">
-                  <pic:nvPicPr>
-                    <pic:cNvPr id="0" name="Picture 5" descr="E:\MyLab\Embedded System\!workspace\!Tugas\tugas-1-power-bank\timing-diagram\skenario-5.png"/>
-                    <pic:cNvPicPr>
-                      <a:picLocks noChangeAspect="1" noChangeArrowheads="1"/>
-                    </pic:cNvPicPr>
-                  </pic:nvPicPr>
-                  <pic:blipFill>
-                    <a:blip r:embed="rId12">
-                      <a:extLst>
-                        <a:ext uri="{28A0092B-C50C-407E-A947-70E740481C1C}">
-                          <a14:useLocalDpi xmlns:a14="http://schemas.microsoft.com/office/drawing/2010/main" val="0"/>
-                        </a:ext>
-                      </a:extLst>
-                    </a:blip>
-                    <a:srcRect/>
-                    <a:stretch>
-                      <a:fillRect/>
-                    </a:stretch>
-                  </pic:blipFill>
-                  <pic:spPr bwMode="auto">
-                    <a:xfrm>
-                      <a:off x="0" y="0"/>
-                      <a:ext cx="5943600" cy="6159731"/>
-                    </a:xfrm>
-                    <a:prstGeom prst="rect">
-                      <a:avLst/>
-                    </a:prstGeom>
-                    <a:noFill/>
-                    <a:ln>
-                      <a:noFill/>
-                    </a:ln>
-                  </pic:spPr>
-                </pic:pic>
-              </a:graphicData>
-            </a:graphic>
-          </wp:inline>
-        </w:drawing>
-      </w:r>
-    </w:p>
-    <w:p>
-      <w:pPr>
-        <w:pStyle w:val="Heading3"/>
-      </w:pPr>
-      <w:r>
-        <w:lastRenderedPageBreak/>
-        <w:t>Diagram Skenario 6</w:t>
-      </w:r>
-    </w:p>
-    <w:p>
-      <w:r>
-        <w:t>Arus ada : power</w:t>
-      </w:r>
-      <w:r>
-        <w:t xml:space="preserve"> </w:t>
-      </w:r>
-      <w:r>
-        <w:t>bank menyala</w:t>
-      </w:r>
-      <w:r>
-        <w:t>.</w:t>
-      </w:r>
-      <w:r>
-        <w:rPr>
-          <w:noProof/>
-          <w:lang w:val="id-ID" w:eastAsia="id-ID"/>
-        </w:rPr>
-        <w:drawing>
-          <wp:inline distT="0" distB="0" distL="0" distR="0">
-            <wp:extent cx="5943600" cy="4118495"/>
-            <wp:effectExtent l="0" t="0" r="0" b="0"/>
-            <wp:docPr id="6" name="Picture 6" descr="E:\MyLab\Embedded System\!workspace\!Tugas\tugas-1-power-bank\timing-diagram\skenario-6.png"/>
-            <wp:cNvGraphicFramePr>
-              <a:graphicFrameLocks xmlns:a="http://schemas.openxmlformats.org/drawingml/2006/main" noChangeAspect="1"/>
-            </wp:cNvGraphicFramePr>
-            <a:graphic xmlns:a="http://schemas.openxmlformats.org/drawingml/2006/main">
-              <a:graphicData uri="http://schemas.openxmlformats.org/drawingml/2006/picture">
-                <pic:pic xmlns:pic="http://schemas.openxmlformats.org/drawingml/2006/picture">
-                  <pic:nvPicPr>
-                    <pic:cNvPr id="0" name="Picture 6" descr="E:\MyLab\Embedded System\!workspace\!Tugas\tugas-1-power-bank\timing-diagram\skenario-6.png"/>
-                    <pic:cNvPicPr>
-                      <a:picLocks noChangeAspect="1" noChangeArrowheads="1"/>
-                    </pic:cNvPicPr>
-                  </pic:nvPicPr>
-                  <pic:blipFill>
-                    <a:blip r:embed="rId13">
-                      <a:extLst>
-                        <a:ext uri="{28A0092B-C50C-407E-A947-70E740481C1C}">
-                          <a14:useLocalDpi xmlns:a14="http://schemas.microsoft.com/office/drawing/2010/main" val="0"/>
-                        </a:ext>
-                      </a:extLst>
-                    </a:blip>
-                    <a:srcRect/>
-                    <a:stretch>
-                      <a:fillRect/>
-                    </a:stretch>
-                  </pic:blipFill>
-                  <pic:spPr bwMode="auto">
-                    <a:xfrm>
-                      <a:off x="0" y="0"/>
-                      <a:ext cx="5943600" cy="4118495"/>
-                    </a:xfrm>
-                    <a:prstGeom prst="rect">
-                      <a:avLst/>
-                    </a:prstGeom>
-                    <a:noFill/>
-                    <a:ln>
-                      <a:noFill/>
-                    </a:ln>
-                  </pic:spPr>
-                </pic:pic>
-              </a:graphicData>
-            </a:graphic>
-          </wp:inline>
-        </w:drawing>
-      </w:r>
-    </w:p>
+    </w:p>
+    <w:p/>
+    <w:p>
+      <w:pPr>
+        <w:pStyle w:val="Heading1"/>
+      </w:pPr>
+      <w:r>
+        <w:t>Desain Sistem</w:t>
+      </w:r>
+    </w:p>
+    <w:p>
+      <w:pPr>
+        <w:pStyle w:val="Heading2"/>
+      </w:pPr>
+      <w:r>
+        <w:t>Data Flow Diagram (DFD)</w:t>
+      </w:r>
+    </w:p>
+    <w:p>
+      <w:r>
+        <w:t>Asdf</w:t>
+      </w:r>
+    </w:p>
+    <w:p>
+      <w:pPr>
+        <w:pStyle w:val="Heading2"/>
+      </w:pPr>
+      <w:r>
+        <w:t xml:space="preserve">Perancangan </w:t>
+      </w:r>
+      <w:r>
+        <w:t>State Chart</w:t>
+      </w:r>
+    </w:p>
+    <w:p>
+      <w:r>
+        <w:t>Asdf</w:t>
+      </w:r>
+    </w:p>
+    <w:p>
+      <w:pPr>
+        <w:pStyle w:val="Heading2"/>
+      </w:pPr>
+      <w:r>
+        <w:t>Task dan Frekuensi</w:t>
+      </w:r>
+    </w:p>
+    <w:p>
+      <w:r>
+        <w:t>Asdf</w:t>
+      </w:r>
+    </w:p>
+    <w:p>
+      <w:pPr>
+        <w:pStyle w:val="Heading2"/>
+      </w:pPr>
+      <w:r>
+        <w:t>Utilisasi</w:t>
+      </w:r>
+    </w:p>
+    <w:p>
+      <w:r>
+        <w:t>Asdf</w:t>
+      </w:r>
+    </w:p>
+    <w:p>
+      <w:pPr>
+        <w:pStyle w:val="Heading2"/>
+      </w:pPr>
+      <w:r>
+        <w:t>Penjadwalan RM</w:t>
+      </w:r>
+    </w:p>
+    <w:p>
+      <w:r>
+        <w:t>Asdf</w:t>
+      </w:r>
+    </w:p>
+    <w:p>
+      <w:pPr>
+        <w:pStyle w:val="Heading2"/>
+      </w:pPr>
+      <w:r>
+        <w:t>Implementasi</w:t>
+      </w:r>
+    </w:p>
+    <w:p>
+      <w:r>
+        <w:t>Asdf</w:t>
+      </w:r>
+    </w:p>
+    <w:p>
+      <w:pPr>
+        <w:pStyle w:val="Heading1"/>
+      </w:pPr>
+      <w:r>
+        <w:t>Kesimpulan</w:t>
+      </w:r>
+    </w:p>
+    <w:p>
+      <w:r>
+        <w:t>Asdf</w:t>
+      </w:r>
+    </w:p>
+    <w:p/>
+    <w:p>
+      <w:pPr>
+        <w:pStyle w:val="Heading1"/>
+      </w:pPr>
+      <w:r>
+        <w:t>Dokumentasi</w:t>
+      </w:r>
+    </w:p>
+    <w:p>
+      <w:r>
+        <w:t>Asdf</w:t>
+      </w:r>
+    </w:p>
+    <w:p/>
     <w:p>
       <w:r>
         <w:br w:type="page"/>
@@ -1794,90 +1386,8 @@
     <w:p>
       <w:pPr>
         <w:pStyle w:val="Heading1"/>
-      </w:pPr>
-      <w:r>
-        <w:lastRenderedPageBreak/>
-        <w:t>Perancangan State Chart</w:t>
-      </w:r>
-    </w:p>
-    <w:p>
-      <w:r>
-        <w:rPr>
-          <w:noProof/>
-          <w:lang w:val="id-ID" w:eastAsia="id-ID"/>
-        </w:rPr>
-        <w:drawing>
-          <wp:anchor distT="0" distB="0" distL="114300" distR="114300" simplePos="0" relativeHeight="251658240" behindDoc="1" locked="0" layoutInCell="1" allowOverlap="1">
-            <wp:simplePos x="0" y="0"/>
-            <wp:positionH relativeFrom="column">
-              <wp:posOffset>0</wp:posOffset>
-            </wp:positionH>
-            <wp:positionV relativeFrom="paragraph">
-              <wp:posOffset>-544830</wp:posOffset>
-            </wp:positionV>
-            <wp:extent cx="8229600" cy="6528771"/>
-            <wp:effectExtent l="0" t="0" r="0" b="0"/>
-            <wp:wrapNone/>
-            <wp:docPr id="7" name="Picture 7" descr="E:\MyLab\Embedded System\!workspace\!Tugas\tugas-1-power-bank\StateChart.png"/>
-            <wp:cNvGraphicFramePr>
-              <a:graphicFrameLocks xmlns:a="http://schemas.openxmlformats.org/drawingml/2006/main" noChangeAspect="1"/>
-            </wp:cNvGraphicFramePr>
-            <a:graphic xmlns:a="http://schemas.openxmlformats.org/drawingml/2006/main">
-              <a:graphicData uri="http://schemas.openxmlformats.org/drawingml/2006/picture">
-                <pic:pic xmlns:pic="http://schemas.openxmlformats.org/drawingml/2006/picture">
-                  <pic:nvPicPr>
-                    <pic:cNvPr id="0" name="Picture 7" descr="E:\MyLab\Embedded System\!workspace\!Tugas\tugas-1-power-bank\StateChart.png"/>
-                    <pic:cNvPicPr>
-                      <a:picLocks noChangeAspect="1" noChangeArrowheads="1"/>
-                    </pic:cNvPicPr>
-                  </pic:nvPicPr>
-                  <pic:blipFill>
-                    <a:blip r:embed="rId14" cstate="print">
-                      <a:extLst>
-                        <a:ext uri="{28A0092B-C50C-407E-A947-70E740481C1C}">
-                          <a14:useLocalDpi xmlns:a14="http://schemas.microsoft.com/office/drawing/2010/main" val="0"/>
-                        </a:ext>
-                      </a:extLst>
-                    </a:blip>
-                    <a:srcRect/>
-                    <a:stretch>
-                      <a:fillRect/>
-                    </a:stretch>
-                  </pic:blipFill>
-                  <pic:spPr bwMode="auto">
-                    <a:xfrm>
-                      <a:off x="0" y="0"/>
-                      <a:ext cx="8229600" cy="6528771"/>
-                    </a:xfrm>
-                    <a:prstGeom prst="rect">
-                      <a:avLst/>
-                    </a:prstGeom>
-                    <a:noFill/>
-                    <a:ln>
-                      <a:noFill/>
-                    </a:ln>
-                  </pic:spPr>
-                </pic:pic>
-              </a:graphicData>
-            </a:graphic>
-            <wp14:sizeRelH relativeFrom="page">
-              <wp14:pctWidth>0</wp14:pctWidth>
-            </wp14:sizeRelH>
-            <wp14:sizeRelV relativeFrom="page">
-              <wp14:pctHeight>0</wp14:pctHeight>
-            </wp14:sizeRelV>
-          </wp:anchor>
-        </w:drawing>
-      </w:r>
-      <w:r>
-        <w:br w:type="page"/>
-      </w:r>
-    </w:p>
-    <w:p>
-      <w:pPr>
-        <w:pStyle w:val="Heading1"/>
         <w:sectPr>
-          <w:pgSz w:w="15840" w:h="12240" w:orient="landscape"/>
+          <w:pgSz w:w="12240" w:h="15840"/>
           <w:pgMar w:top="1440" w:right="1440" w:bottom="1440" w:left="1440" w:header="720" w:footer="720" w:gutter="0"/>
           <w:cols w:space="720"/>
           <w:docGrid w:linePitch="360"/>
@@ -1975,7 +1485,7 @@
                     </pic:cNvPicPr>
                   </pic:nvPicPr>
                   <pic:blipFill>
-                    <a:blip r:embed="rId15" cstate="print"/>
+                    <a:blip r:embed="rId8" cstate="print"/>
                     <a:srcRect/>
                     <a:stretch>
                       <a:fillRect/>
@@ -2038,7 +1548,7 @@
                     </pic:cNvPicPr>
                   </pic:nvPicPr>
                   <pic:blipFill>
-                    <a:blip r:embed="rId16" cstate="print"/>
+                    <a:blip r:embed="rId9" cstate="print"/>
                     <a:srcRect/>
                     <a:stretch>
                       <a:fillRect/>
@@ -2099,7 +1609,7 @@
                     </pic:cNvPicPr>
                   </pic:nvPicPr>
                   <pic:blipFill>
-                    <a:blip r:embed="rId17" cstate="print"/>
+                    <a:blip r:embed="rId10" cstate="print"/>
                     <a:srcRect/>
                     <a:stretch>
                       <a:fillRect/>
@@ -2162,7 +1672,7 @@
                     </pic:cNvPicPr>
                   </pic:nvPicPr>
                   <pic:blipFill>
-                    <a:blip r:embed="rId18" cstate="print"/>
+                    <a:blip r:embed="rId11" cstate="print"/>
                     <a:srcRect/>
                     <a:stretch>
                       <a:fillRect/>
@@ -4394,7 +3904,7 @@
 </file>
 
 <file path=customXml/itemProps1.xml><?xml version="1.0" encoding="utf-8"?>
-<ds:datastoreItem xmlns:ds="http://schemas.openxmlformats.org/officeDocument/2006/customXml" ds:itemID="{B9BA0829-FF54-49A8-90E2-6585BCD7E98D}">
+<ds:datastoreItem xmlns:ds="http://schemas.openxmlformats.org/officeDocument/2006/customXml" ds:itemID="{562598F7-D603-4B86-8A58-FEB302A84169}">
   <ds:schemaRefs>
     <ds:schemaRef ds:uri="http://schemas.openxmlformats.org/officeDocument/2006/bibliography"/>
   </ds:schemaRefs>

</xml_diff>

<commit_message>
perbaiki state machine supaya bisa balik ke home dengan memencet terus tombol setting
</commit_message>
<xml_diff>
--- a/[Laporan]/laporan_toren_air.docx
+++ b/[Laporan]/laporan_toren_air.docx
@@ -771,6 +771,156 @@
     </w:p>
     <w:p>
       <w:pPr>
+        <w:spacing w:after="0"/>
+      </w:pPr>
+      <w:r>
+        <w:t>Requirement untuk project Sistem Pemantau Toren Air ini adalah sebagai berikut :</w:t>
+      </w:r>
+    </w:p>
+    <w:p>
+      <w:pPr>
+        <w:pStyle w:val="ListParagraph"/>
+        <w:numPr>
+          <w:ilvl w:val="0"/>
+          <w:numId w:val="8"/>
+        </w:numPr>
+        <w:spacing w:after="0"/>
+      </w:pPr>
+      <w:r>
+        <w:t>Sistem dapat mengukur tinggi air dalam toren atau tank dengan rate pengukuran setidaknya 1 pengukuran per detik</w:t>
+      </w:r>
+    </w:p>
+    <w:p>
+      <w:pPr>
+        <w:pStyle w:val="ListParagraph"/>
+        <w:numPr>
+          <w:ilvl w:val="0"/>
+          <w:numId w:val="8"/>
+        </w:numPr>
+        <w:spacing w:after="0"/>
+      </w:pPr>
+      <w:r>
+        <w:t>Sistem dapat menampilkan waktu dan tanggal saat ini</w:t>
+      </w:r>
+    </w:p>
+    <w:p>
+      <w:pPr>
+        <w:pStyle w:val="ListParagraph"/>
+        <w:numPr>
+          <w:ilvl w:val="0"/>
+          <w:numId w:val="8"/>
+        </w:numPr>
+        <w:spacing w:after="0"/>
+      </w:pPr>
+      <w:r>
+        <w:t>Nilai waktu dan tanggal dapat diadjust oleh pengguna</w:t>
+      </w:r>
+    </w:p>
+    <w:p>
+      <w:pPr>
+        <w:pStyle w:val="ListParagraph"/>
+        <w:numPr>
+          <w:ilvl w:val="0"/>
+          <w:numId w:val="8"/>
+        </w:numPr>
+        <w:spacing w:after="0"/>
+      </w:pPr>
+      <w:r>
+        <w:t>Sistem dapat mengirimkan nilai tinggi air yang terukur ke komputer</w:t>
+      </w:r>
+      <w:r>
+        <w:t xml:space="preserve"> dan ditampilkan oleh sofware data logger di komputer</w:t>
+      </w:r>
+    </w:p>
+    <w:p>
+      <w:pPr>
+        <w:pStyle w:val="ListParagraph"/>
+        <w:numPr>
+          <w:ilvl w:val="0"/>
+          <w:numId w:val="8"/>
+        </w:numPr>
+        <w:spacing w:after="0"/>
+      </w:pPr>
+      <w:r>
+        <w:t>Kecepatan pengiriman data nilai tinggi air yang terukur ke komputer dapat diubah oleh pengguna</w:t>
+      </w:r>
+    </w:p>
+    <w:p>
+      <w:pPr>
+        <w:pStyle w:val="ListParagraph"/>
+        <w:numPr>
+          <w:ilvl w:val="0"/>
+          <w:numId w:val="8"/>
+        </w:numPr>
+        <w:spacing w:after="0"/>
+      </w:pPr>
+      <w:r>
+        <w:t>Sistem menyimpan nilai tinggi toren dan tinggi maksimum air dan nilai-nilai dapat diubah oleh pengguna</w:t>
+      </w:r>
+    </w:p>
+    <w:p>
+      <w:pPr>
+        <w:pStyle w:val="ListParagraph"/>
+        <w:numPr>
+          <w:ilvl w:val="0"/>
+          <w:numId w:val="8"/>
+        </w:numPr>
+      </w:pPr>
+      <w:r>
+        <w:t>Sistem memiliki r</w:t>
+      </w:r>
+      <w:r>
+        <w:t xml:space="preserve">elay </w:t>
+      </w:r>
+      <w:r>
+        <w:t xml:space="preserve">yang </w:t>
+      </w:r>
+      <w:r>
+        <w:t>terhubung dengan pompa air sehingga berfungsi sebagai switch yang menyalakan atau mematikan</w:t>
+      </w:r>
+      <w:r>
+        <w:t xml:space="preserve"> pompa pemasok</w:t>
+      </w:r>
+      <w:r>
+        <w:t xml:space="preserve"> air ke toren</w:t>
+      </w:r>
+      <w:r>
+        <w:t xml:space="preserve"> atau tanks</w:t>
+      </w:r>
+    </w:p>
+    <w:p>
+      <w:pPr>
+        <w:pStyle w:val="ListParagraph"/>
+        <w:numPr>
+          <w:ilvl w:val="0"/>
+          <w:numId w:val="8"/>
+        </w:numPr>
+        <w:spacing w:after="0"/>
+      </w:pPr>
+      <w:r>
+        <w:t>Sistem memiliki mode automatic dan manual yang mana pada mode automatic sistem akan memutus relay ketika tinggi air mencapai atau lebih dari nilai tinggi air maksimum sedangkan pada mode manual pengguna dapat memutus atau menghubungkan relay secara manual</w:t>
+      </w:r>
+    </w:p>
+    <w:p>
+      <w:pPr>
+        <w:pStyle w:val="ListParagraph"/>
+        <w:numPr>
+          <w:ilvl w:val="0"/>
+          <w:numId w:val="8"/>
+        </w:numPr>
+        <w:spacing w:after="0"/>
+      </w:pPr>
+      <w:r>
+        <w:t>Terdapat pilihan kalibrasi ulang ketinggian air untuk mereset nilai ketinggian air</w:t>
+      </w:r>
+    </w:p>
+    <w:p>
+      <w:pPr>
+        <w:spacing w:after="0"/>
+      </w:pPr>
+    </w:p>
+    <w:p>
+      <w:pPr>
         <w:pStyle w:val="ListParagraph"/>
         <w:numPr>
           <w:ilvl w:val="0"/>
@@ -869,11 +1019,56 @@
         <w:pStyle w:val="ListParagraph"/>
         <w:numPr>
           <w:ilvl w:val="0"/>
+          <w:numId w:val="9"/>
+        </w:numPr>
+      </w:pPr>
+      <w:r>
+        <w:t>Mikrokontroller</w:t>
+      </w:r>
+      <w:r>
+        <w:t xml:space="preserve"> dan Lingkungan Pemrograman</w:t>
+      </w:r>
+    </w:p>
+    <w:p>
+      <w:pPr>
+        <w:pStyle w:val="ListParagraph"/>
+        <w:numPr>
+          <w:ilvl w:val="1"/>
+          <w:numId w:val="9"/>
+        </w:numPr>
+      </w:pPr>
+      <w:r>
+        <w:t>MCU menggunakan Arduino Uno dan</w:t>
+      </w:r>
+      <w:r>
+        <w:t xml:space="preserve"> lingkungan pemrograman</w:t>
+      </w:r>
+      <w:r>
+        <w:t xml:space="preserve"> </w:t>
+      </w:r>
+      <w:r>
+        <w:t>adalah</w:t>
+      </w:r>
+      <w:r>
+        <w:t xml:space="preserve"> AVR Dude dan gcc disertai MSYS untuk memprogram </w:t>
+      </w:r>
+      <w:r>
+        <w:t xml:space="preserve">chip </w:t>
+      </w:r>
+      <w:r>
+        <w:t>ATmega328P secara langsung</w:t>
+      </w:r>
+    </w:p>
+    <w:p>
+      <w:pPr>
+        <w:pStyle w:val="ListParagraph"/>
+        <w:numPr>
+          <w:ilvl w:val="0"/>
           <w:numId w:val="5"/>
         </w:numPr>
       </w:pPr>
       <w:r>
-        <w:t>Input</w:t>
+        <w:t>Pengukur Ketinggian Air</w:t>
       </w:r>
     </w:p>
     <w:p>
@@ -885,7 +1080,7 @@
         </w:numPr>
       </w:pPr>
       <w:r>
-        <w:t>Sensor Ultrasonik mengirimkan data ketinggian air</w:t>
+        <w:t>Pengukuran ketinggian air dilakukan oleh sensor ultrasonik atau sonar HC-SR04</w:t>
       </w:r>
     </w:p>
     <w:p>
@@ -897,8 +1092,55 @@
         </w:numPr>
       </w:pPr>
       <w:r>
-        <w:t>Display LCD menampilkan tanggal, waktu, kecepatan data logging, ketinggian air, dan status relay</w:t>
-      </w:r>
+        <w:t xml:space="preserve">Sensor Ultrasonik </w:t>
+      </w:r>
+      <w:r>
+        <w:t>melakukan pengukuran</w:t>
+      </w:r>
+      <w:r>
+        <w:t xml:space="preserve"> ketinggian air</w:t>
+      </w:r>
+      <w:r>
+        <w:t xml:space="preserve"> ke </w:t>
+      </w:r>
+      <w:r>
+        <w:t>MCU setiap perioda 50 ms</w:t>
+      </w:r>
+    </w:p>
+    <w:p>
+      <w:pPr>
+        <w:pStyle w:val="ListParagraph"/>
+        <w:numPr>
+          <w:ilvl w:val="1"/>
+          <w:numId w:val="5"/>
+        </w:numPr>
+      </w:pPr>
+      <w:r>
+        <w:t>Saat inisiasi awal sistem menyimpan nilai tinggi tank default sebesar 200 cm dan nilai tinggi air maksimum sebesar 0 cm</w:t>
+      </w:r>
+      <w:r>
+        <w:t>, kedua nilai dapat diset maksimum sebesar 9999 cm</w:t>
+      </w:r>
+    </w:p>
+    <w:p>
+      <w:pPr>
+        <w:pStyle w:val="ListParagraph"/>
+        <w:numPr>
+          <w:ilvl w:val="1"/>
+          <w:numId w:val="5"/>
+        </w:numPr>
+      </w:pPr>
+      <w:r>
+        <w:t xml:space="preserve">Saat dilakukan kalibrasi tinggi air sistem mereset nilai tinggi air menjadi nol lalu sistem menghitung tinggi air. Hal ini diperlukan bila tinggi air stuck di nilai yang besar karena sistem hanya memperbolehkan perubahan kenaikan ketinggian yang dibatasi oleh nilai </w:t>
+      </w:r>
+      <w:r>
+        <w:t>SONAR_DELTA_LIMIT</w:t>
+      </w:r>
+      <w:r>
+        <w:t xml:space="preserve"> dalam kode yang defaultnya adalah 50 cm</w:t>
+      </w:r>
+      <w:bookmarkStart w:id="1" w:name="_GoBack"/>
+      <w:bookmarkEnd w:id="1"/>
     </w:p>
     <w:p>
       <w:pPr>
@@ -909,7 +1151,8 @@
         </w:numPr>
       </w:pPr>
       <w:r>
-        <w:t>Output</w:t>
+        <w:lastRenderedPageBreak/>
+        <w:t>Waktu dan Tanggal</w:t>
       </w:r>
     </w:p>
     <w:p>
@@ -921,6 +1164,147 @@
         </w:numPr>
       </w:pPr>
       <w:r>
+        <w:t>Waktu yang ditampilkan adalah jam, hari, dan detik dalam format 24 jam (hh:mm:ss)</w:t>
+      </w:r>
+    </w:p>
+    <w:p>
+      <w:pPr>
+        <w:pStyle w:val="ListParagraph"/>
+        <w:numPr>
+          <w:ilvl w:val="1"/>
+          <w:numId w:val="5"/>
+        </w:numPr>
+      </w:pPr>
+      <w:r>
+        <w:t>Tanggal ditampilkan dalam format YYYY:MM:DD atau mirip</w:t>
+      </w:r>
+    </w:p>
+    <w:p>
+      <w:pPr>
+        <w:pStyle w:val="ListParagraph"/>
+        <w:numPr>
+          <w:ilvl w:val="0"/>
+          <w:numId w:val="5"/>
+        </w:numPr>
+      </w:pPr>
+      <w:r>
+        <w:t>Transmisi Data dan Data Logging</w:t>
+      </w:r>
+    </w:p>
+    <w:p>
+      <w:pPr>
+        <w:pStyle w:val="ListParagraph"/>
+        <w:numPr>
+          <w:ilvl w:val="1"/>
+          <w:numId w:val="5"/>
+        </w:numPr>
+      </w:pPr>
+      <w:r>
+        <w:t>Transmisi data dilakukan oleh MCU ke komputer lewat jalur komunikasi serial (UART)</w:t>
+      </w:r>
+    </w:p>
+    <w:p>
+      <w:pPr>
+        <w:pStyle w:val="ListParagraph"/>
+        <w:numPr>
+          <w:ilvl w:val="1"/>
+          <w:numId w:val="5"/>
+        </w:numPr>
+      </w:pPr>
+      <w:r>
+        <w:t>Kecepatan transmisi data ketinggian air dari MCU ke komputer default saat inisiasi awal adalah satu data per 1 detik. Nilai dapat diset maksimum 1 data per 9999 detik</w:t>
+      </w:r>
+    </w:p>
+    <w:p>
+      <w:pPr>
+        <w:pStyle w:val="ListParagraph"/>
+        <w:numPr>
+          <w:ilvl w:val="1"/>
+          <w:numId w:val="5"/>
+        </w:numPr>
+      </w:pPr>
+      <w:r>
+        <w:t>Data logging pada komputer dilakukan oleh MATLAB yang menampilkan grafik data ketinggian air dan ketinggian air rata-rata dengan jumlah sampel yang diambil 110 data</w:t>
+      </w:r>
+    </w:p>
+    <w:p>
+      <w:pPr>
+        <w:pStyle w:val="ListParagraph"/>
+        <w:numPr>
+          <w:ilvl w:val="0"/>
+          <w:numId w:val="5"/>
+        </w:numPr>
+      </w:pPr>
+      <w:r>
+        <w:t>Display</w:t>
+      </w:r>
+    </w:p>
+    <w:p>
+      <w:pPr>
+        <w:pStyle w:val="ListParagraph"/>
+        <w:numPr>
+          <w:ilvl w:val="1"/>
+          <w:numId w:val="5"/>
+        </w:numPr>
+      </w:pPr>
+      <w:r>
+        <w:t>Display menggunakan LCD 16x2</w:t>
+      </w:r>
+    </w:p>
+    <w:p>
+      <w:pPr>
+        <w:pStyle w:val="ListParagraph"/>
+        <w:numPr>
+          <w:ilvl w:val="1"/>
+          <w:numId w:val="5"/>
+        </w:numPr>
+      </w:pPr>
+      <w:r>
+        <w:t>Pada saat idle atau default, d</w:t>
+      </w:r>
+      <w:r>
+        <w:t>isplay LCD menampilkan</w:t>
+      </w:r>
+      <w:r>
+        <w:t xml:space="preserve"> </w:t>
+      </w:r>
+      <w:r>
+        <w:t>tanggal, waktu, kecepatan data logging, ketinggian air, dan status relay</w:t>
+      </w:r>
+    </w:p>
+    <w:p>
+      <w:pPr>
+        <w:pStyle w:val="ListParagraph"/>
+        <w:numPr>
+          <w:ilvl w:val="1"/>
+          <w:numId w:val="5"/>
+        </w:numPr>
+      </w:pPr>
+      <w:r>
+        <w:t>Terdapat setting tersembunyi yang menampilkan tahun, tinggi maksimum air, dan tinggi toren</w:t>
+      </w:r>
+    </w:p>
+    <w:p>
+      <w:pPr>
+        <w:pStyle w:val="ListParagraph"/>
+        <w:numPr>
+          <w:ilvl w:val="0"/>
+          <w:numId w:val="5"/>
+        </w:numPr>
+      </w:pPr>
+      <w:r>
+        <w:t>Input dari Pengguna</w:t>
+      </w:r>
+    </w:p>
+    <w:p>
+      <w:pPr>
+        <w:pStyle w:val="ListParagraph"/>
+        <w:numPr>
+          <w:ilvl w:val="1"/>
+          <w:numId w:val="5"/>
+        </w:numPr>
+      </w:pPr>
+      <w:r>
         <w:t>Keypad 4x4 dapat digunakan untuk</w:t>
       </w:r>
     </w:p>
@@ -933,7 +1317,10 @@
         </w:numPr>
       </w:pPr>
       <w:r>
-        <w:t>Mengatur ketinggian air maksimum</w:t>
+        <w:t>Menampilkan setting tersembunyi</w:t>
+      </w:r>
+      <w:r>
+        <w:t xml:space="preserve"> </w:t>
       </w:r>
     </w:p>
     <w:p>
@@ -945,7 +1332,7 @@
         </w:numPr>
       </w:pPr>
       <w:r>
-        <w:t>Mengatur kecepatan data logging</w:t>
+        <w:t>Mengatur tanggal dan waktu</w:t>
       </w:r>
     </w:p>
     <w:p>
@@ -957,7 +1344,7 @@
         </w:numPr>
       </w:pPr>
       <w:r>
-        <w:t>Mengatur tanggal dan waktu</w:t>
+        <w:t>Mengatur ketinggian air maksimum</w:t>
       </w:r>
     </w:p>
     <w:p>
@@ -969,7 +1356,73 @@
         </w:numPr>
       </w:pPr>
       <w:r>
-        <w:t>Mengatur on/off relay secara manual</w:t>
+        <w:t xml:space="preserve">Mengatur kecepatan </w:t>
+      </w:r>
+      <w:r>
+        <w:t>pengiriman data tinggi air</w:t>
+      </w:r>
+    </w:p>
+    <w:p>
+      <w:pPr>
+        <w:pStyle w:val="ListParagraph"/>
+        <w:numPr>
+          <w:ilvl w:val="2"/>
+          <w:numId w:val="5"/>
+        </w:numPr>
+      </w:pPr>
+      <w:r>
+        <w:t>Melakukan kalibrasi ulang tinggi air</w:t>
+      </w:r>
+    </w:p>
+    <w:p>
+      <w:pPr>
+        <w:pStyle w:val="ListParagraph"/>
+        <w:numPr>
+          <w:ilvl w:val="2"/>
+          <w:numId w:val="5"/>
+        </w:numPr>
+      </w:pPr>
+      <w:r>
+        <w:t>Mengubah nilai tinggi tank atau toren</w:t>
+      </w:r>
+    </w:p>
+    <w:p>
+      <w:pPr>
+        <w:pStyle w:val="ListParagraph"/>
+        <w:numPr>
+          <w:ilvl w:val="2"/>
+          <w:numId w:val="5"/>
+        </w:numPr>
+      </w:pPr>
+      <w:r>
+        <w:t>Mengatur mode relay</w:t>
+      </w:r>
+    </w:p>
+    <w:p>
+      <w:pPr>
+        <w:pStyle w:val="ListParagraph"/>
+        <w:numPr>
+          <w:ilvl w:val="2"/>
+          <w:numId w:val="5"/>
+        </w:numPr>
+      </w:pPr>
+      <w:r>
+        <w:t>Pada mode manual untuk m</w:t>
+      </w:r>
+      <w:r>
+        <w:t>engatur on/off relay secara manual</w:t>
+      </w:r>
+    </w:p>
+    <w:p>
+      <w:pPr>
+        <w:pStyle w:val="ListParagraph"/>
+        <w:numPr>
+          <w:ilvl w:val="0"/>
+          <w:numId w:val="5"/>
+        </w:numPr>
+      </w:pPr>
+      <w:r>
+        <w:t>Relay</w:t>
       </w:r>
     </w:p>
     <w:p>
@@ -981,43 +1434,7 @@
         </w:numPr>
       </w:pPr>
       <w:r>
-        <w:t>Data logger menyimpan parameter-paramtere berikut</w:t>
-      </w:r>
-    </w:p>
-    <w:p>
-      <w:pPr>
-        <w:pStyle w:val="ListParagraph"/>
-        <w:numPr>
-          <w:ilvl w:val="2"/>
-          <w:numId w:val="5"/>
-        </w:numPr>
-      </w:pPr>
-      <w:r>
-        <w:t>Timestamp yang tersusun atas hari, tanggal dan waktu berupa jam, menit dan detik</w:t>
-      </w:r>
-    </w:p>
-    <w:p>
-      <w:pPr>
-        <w:pStyle w:val="ListParagraph"/>
-        <w:numPr>
-          <w:ilvl w:val="2"/>
-          <w:numId w:val="5"/>
-        </w:numPr>
-      </w:pPr>
-      <w:r>
-        <w:t>Nilai ketinggian air</w:t>
-      </w:r>
-    </w:p>
-    <w:p>
-      <w:pPr>
-        <w:pStyle w:val="ListParagraph"/>
-        <w:numPr>
-          <w:ilvl w:val="2"/>
-          <w:numId w:val="5"/>
-        </w:numPr>
-      </w:pPr>
-      <w:r>
-        <w:t>Status relay</w:t>
+        <w:t>Pada mode manual perubahan mode langsung ke mode automatic</w:t>
       </w:r>
     </w:p>
     <w:p>
@@ -1029,7 +1446,19 @@
         </w:numPr>
       </w:pPr>
       <w:r>
-        <w:t>Relay terhubung dengan pompa air sehingga berfungsi sebagai switch yang menyalakan atau mematikan pasokan air ke toren</w:t>
+        <w:t>Pada mode automatic perubahan mode ke mode manual dilanjutkan pemilihan state relay terhubung (ON) atau terputus (OFF)</w:t>
+      </w:r>
+    </w:p>
+    <w:p>
+      <w:pPr>
+        <w:pStyle w:val="ListParagraph"/>
+        <w:numPr>
+          <w:ilvl w:val="1"/>
+          <w:numId w:val="5"/>
+        </w:numPr>
+      </w:pPr>
+      <w:r>
+        <w:t>Mode relay diindikasikan pada LCD dengan karakter A untuk mode automatic dan karakter M untuk mode manual</w:t>
       </w:r>
     </w:p>
     <w:p>
@@ -1141,8 +1570,6 @@
       <w:r>
         <w:t>Power bank mati: ditekan 2x pendek (kurang dari 1 detik) maka power bank menyala.</w:t>
       </w:r>
-      <w:bookmarkStart w:id="1" w:name="_GoBack"/>
-      <w:bookmarkEnd w:id="1"/>
     </w:p>
     <w:p>
       <w:pPr>
@@ -2372,6 +2799,119 @@
     </w:lvl>
   </w:abstractNum>
   <w:abstractNum w:abstractNumId="5" w15:restartNumberingAfterBreak="0">
+    <w:nsid w:val="3D70271E"/>
+    <w:multiLevelType w:val="hybridMultilevel"/>
+    <w:tmpl w:val="DBFAC1CA"/>
+    <w:lvl w:ilvl="0" w:tplc="04210001">
+      <w:start w:val="1"/>
+      <w:numFmt w:val="bullet"/>
+      <w:lvlText w:val=""/>
+      <w:lvlJc w:val="left"/>
+      <w:pPr>
+        <w:ind w:left="720" w:hanging="360"/>
+      </w:pPr>
+      <w:rPr>
+        <w:rFonts w:ascii="Symbol" w:hAnsi="Symbol" w:hint="default"/>
+      </w:rPr>
+    </w:lvl>
+    <w:lvl w:ilvl="1" w:tplc="04210003">
+      <w:start w:val="1"/>
+      <w:numFmt w:val="bullet"/>
+      <w:lvlText w:val="o"/>
+      <w:lvlJc w:val="left"/>
+      <w:pPr>
+        <w:ind w:left="1440" w:hanging="360"/>
+      </w:pPr>
+      <w:rPr>
+        <w:rFonts w:ascii="Courier New" w:hAnsi="Courier New" w:cs="Courier New" w:hint="default"/>
+      </w:rPr>
+    </w:lvl>
+    <w:lvl w:ilvl="2" w:tplc="04210005" w:tentative="1">
+      <w:start w:val="1"/>
+      <w:numFmt w:val="bullet"/>
+      <w:lvlText w:val=""/>
+      <w:lvlJc w:val="left"/>
+      <w:pPr>
+        <w:ind w:left="2160" w:hanging="360"/>
+      </w:pPr>
+      <w:rPr>
+        <w:rFonts w:ascii="Wingdings" w:hAnsi="Wingdings" w:hint="default"/>
+      </w:rPr>
+    </w:lvl>
+    <w:lvl w:ilvl="3" w:tplc="04210001" w:tentative="1">
+      <w:start w:val="1"/>
+      <w:numFmt w:val="bullet"/>
+      <w:lvlText w:val=""/>
+      <w:lvlJc w:val="left"/>
+      <w:pPr>
+        <w:ind w:left="2880" w:hanging="360"/>
+      </w:pPr>
+      <w:rPr>
+        <w:rFonts w:ascii="Symbol" w:hAnsi="Symbol" w:hint="default"/>
+      </w:rPr>
+    </w:lvl>
+    <w:lvl w:ilvl="4" w:tplc="04210003" w:tentative="1">
+      <w:start w:val="1"/>
+      <w:numFmt w:val="bullet"/>
+      <w:lvlText w:val="o"/>
+      <w:lvlJc w:val="left"/>
+      <w:pPr>
+        <w:ind w:left="3600" w:hanging="360"/>
+      </w:pPr>
+      <w:rPr>
+        <w:rFonts w:ascii="Courier New" w:hAnsi="Courier New" w:cs="Courier New" w:hint="default"/>
+      </w:rPr>
+    </w:lvl>
+    <w:lvl w:ilvl="5" w:tplc="04210005" w:tentative="1">
+      <w:start w:val="1"/>
+      <w:numFmt w:val="bullet"/>
+      <w:lvlText w:val=""/>
+      <w:lvlJc w:val="left"/>
+      <w:pPr>
+        <w:ind w:left="4320" w:hanging="360"/>
+      </w:pPr>
+      <w:rPr>
+        <w:rFonts w:ascii="Wingdings" w:hAnsi="Wingdings" w:hint="default"/>
+      </w:rPr>
+    </w:lvl>
+    <w:lvl w:ilvl="6" w:tplc="04210001" w:tentative="1">
+      <w:start w:val="1"/>
+      <w:numFmt w:val="bullet"/>
+      <w:lvlText w:val=""/>
+      <w:lvlJc w:val="left"/>
+      <w:pPr>
+        <w:ind w:left="5040" w:hanging="360"/>
+      </w:pPr>
+      <w:rPr>
+        <w:rFonts w:ascii="Symbol" w:hAnsi="Symbol" w:hint="default"/>
+      </w:rPr>
+    </w:lvl>
+    <w:lvl w:ilvl="7" w:tplc="04210003" w:tentative="1">
+      <w:start w:val="1"/>
+      <w:numFmt w:val="bullet"/>
+      <w:lvlText w:val="o"/>
+      <w:lvlJc w:val="left"/>
+      <w:pPr>
+        <w:ind w:left="5760" w:hanging="360"/>
+      </w:pPr>
+      <w:rPr>
+        <w:rFonts w:ascii="Courier New" w:hAnsi="Courier New" w:cs="Courier New" w:hint="default"/>
+      </w:rPr>
+    </w:lvl>
+    <w:lvl w:ilvl="8" w:tplc="04210005" w:tentative="1">
+      <w:start w:val="1"/>
+      <w:numFmt w:val="bullet"/>
+      <w:lvlText w:val=""/>
+      <w:lvlJc w:val="left"/>
+      <w:pPr>
+        <w:ind w:left="6480" w:hanging="360"/>
+      </w:pPr>
+      <w:rPr>
+        <w:rFonts w:ascii="Wingdings" w:hAnsi="Wingdings" w:hint="default"/>
+      </w:rPr>
+    </w:lvl>
+  </w:abstractNum>
+  <w:abstractNum w:abstractNumId="6" w15:restartNumberingAfterBreak="0">
     <w:nsid w:val="4949280A"/>
     <w:multiLevelType w:val="hybridMultilevel"/>
     <w:tmpl w:val="7F6E10A8"/>
@@ -2484,7 +3024,7 @@
       </w:rPr>
     </w:lvl>
   </w:abstractNum>
-  <w:abstractNum w:abstractNumId="6" w15:restartNumberingAfterBreak="0">
+  <w:abstractNum w:abstractNumId="7" w15:restartNumberingAfterBreak="0">
     <w:nsid w:val="4C20254A"/>
     <w:multiLevelType w:val="hybridMultilevel"/>
     <w:tmpl w:val="7292D2A8"/>
@@ -2496,6 +3036,95 @@
       <w:pPr>
         <w:ind w:left="720" w:hanging="360"/>
       </w:pPr>
+    </w:lvl>
+    <w:lvl w:ilvl="1" w:tplc="04210019" w:tentative="1">
+      <w:start w:val="1"/>
+      <w:numFmt w:val="lowerLetter"/>
+      <w:lvlText w:val="%2."/>
+      <w:lvlJc w:val="left"/>
+      <w:pPr>
+        <w:ind w:left="1440" w:hanging="360"/>
+      </w:pPr>
+    </w:lvl>
+    <w:lvl w:ilvl="2" w:tplc="0421001B" w:tentative="1">
+      <w:start w:val="1"/>
+      <w:numFmt w:val="lowerRoman"/>
+      <w:lvlText w:val="%3."/>
+      <w:lvlJc w:val="right"/>
+      <w:pPr>
+        <w:ind w:left="2160" w:hanging="180"/>
+      </w:pPr>
+    </w:lvl>
+    <w:lvl w:ilvl="3" w:tplc="0421000F" w:tentative="1">
+      <w:start w:val="1"/>
+      <w:numFmt w:val="decimal"/>
+      <w:lvlText w:val="%4."/>
+      <w:lvlJc w:val="left"/>
+      <w:pPr>
+        <w:ind w:left="2880" w:hanging="360"/>
+      </w:pPr>
+    </w:lvl>
+    <w:lvl w:ilvl="4" w:tplc="04210019" w:tentative="1">
+      <w:start w:val="1"/>
+      <w:numFmt w:val="lowerLetter"/>
+      <w:lvlText w:val="%5."/>
+      <w:lvlJc w:val="left"/>
+      <w:pPr>
+        <w:ind w:left="3600" w:hanging="360"/>
+      </w:pPr>
+    </w:lvl>
+    <w:lvl w:ilvl="5" w:tplc="0421001B" w:tentative="1">
+      <w:start w:val="1"/>
+      <w:numFmt w:val="lowerRoman"/>
+      <w:lvlText w:val="%6."/>
+      <w:lvlJc w:val="right"/>
+      <w:pPr>
+        <w:ind w:left="4320" w:hanging="180"/>
+      </w:pPr>
+    </w:lvl>
+    <w:lvl w:ilvl="6" w:tplc="0421000F" w:tentative="1">
+      <w:start w:val="1"/>
+      <w:numFmt w:val="decimal"/>
+      <w:lvlText w:val="%7."/>
+      <w:lvlJc w:val="left"/>
+      <w:pPr>
+        <w:ind w:left="5040" w:hanging="360"/>
+      </w:pPr>
+    </w:lvl>
+    <w:lvl w:ilvl="7" w:tplc="04210019" w:tentative="1">
+      <w:start w:val="1"/>
+      <w:numFmt w:val="lowerLetter"/>
+      <w:lvlText w:val="%8."/>
+      <w:lvlJc w:val="left"/>
+      <w:pPr>
+        <w:ind w:left="5760" w:hanging="360"/>
+      </w:pPr>
+    </w:lvl>
+    <w:lvl w:ilvl="8" w:tplc="0421001B" w:tentative="1">
+      <w:start w:val="1"/>
+      <w:numFmt w:val="lowerRoman"/>
+      <w:lvlText w:val="%9."/>
+      <w:lvlJc w:val="right"/>
+      <w:pPr>
+        <w:ind w:left="6480" w:hanging="180"/>
+      </w:pPr>
+    </w:lvl>
+  </w:abstractNum>
+  <w:abstractNum w:abstractNumId="8" w15:restartNumberingAfterBreak="0">
+    <w:nsid w:val="50EB077E"/>
+    <w:multiLevelType w:val="hybridMultilevel"/>
+    <w:tmpl w:val="D1205A8E"/>
+    <w:lvl w:ilvl="0" w:tplc="0421000F">
+      <w:start w:val="1"/>
+      <w:numFmt w:val="decimal"/>
+      <w:lvlText w:val="%1."/>
+      <w:lvlJc w:val="left"/>
+      <w:pPr>
+        <w:ind w:left="720" w:hanging="360"/>
+      </w:pPr>
+      <w:rPr>
+        <w:rFonts w:hint="default"/>
+      </w:rPr>
     </w:lvl>
     <w:lvl w:ilvl="1" w:tplc="04210019" w:tentative="1">
       <w:start w:val="1"/>
@@ -2580,16 +3209,22 @@
     <w:abstractNumId w:val="4"/>
   </w:num>
   <w:num w:numId="4">
-    <w:abstractNumId w:val="5"/>
+    <w:abstractNumId w:val="6"/>
   </w:num>
   <w:num w:numId="5">
     <w:abstractNumId w:val="0"/>
   </w:num>
   <w:num w:numId="6">
-    <w:abstractNumId w:val="6"/>
+    <w:abstractNumId w:val="7"/>
   </w:num>
   <w:num w:numId="7">
     <w:abstractNumId w:val="2"/>
+  </w:num>
+  <w:num w:numId="8">
+    <w:abstractNumId w:val="8"/>
+  </w:num>
+  <w:num w:numId="9">
+    <w:abstractNumId w:val="5"/>
   </w:num>
 </w:numbering>
 </file>
@@ -3904,7 +4539,7 @@
 </file>
 
 <file path=customXml/itemProps1.xml><?xml version="1.0" encoding="utf-8"?>
-<ds:datastoreItem xmlns:ds="http://schemas.openxmlformats.org/officeDocument/2006/customXml" ds:itemID="{562598F7-D603-4B86-8A58-FEB302A84169}">
+<ds:datastoreItem xmlns:ds="http://schemas.openxmlformats.org/officeDocument/2006/customXml" ds:itemID="{B70F5A6E-3A6D-4F52-8296-598C316204A7}">
   <ds:schemaRefs>
     <ds:schemaRef ds:uri="http://schemas.openxmlformats.org/officeDocument/2006/bibliography"/>
   </ds:schemaRefs>

</xml_diff>